<commit_message>
inserindo documentação para apresentação - diagramas
</commit_message>
<xml_diff>
--- a/docs/Requisitos.docx
+++ b/docs/Requisitos.docx
@@ -4251,311 +4251,345 @@
           <w:sz w:val="28"/>
           <w:szCs w:val="28"/>
         </w:rPr>
-        <w:t xml:space="preserve"> 5. Gestão e Controle de Requisitos</w:t>
-      </w:r>
-    </w:p>
-    <w:p>
-      <w:pPr>
-        <w:spacing w:line="240" w:lineRule="auto"/>
-        <w:jc w:val="both"/>
-        <w:rPr>
-          <w:rFonts w:ascii="Arial" w:hAnsi="Arial" w:cs="Arial"/>
-        </w:rPr>
-      </w:pPr>
-    </w:p>
-    <w:p>
-      <w:pPr>
-        <w:spacing w:line="240" w:lineRule="auto"/>
-        <w:jc w:val="both"/>
+        <w:t xml:space="preserve"> </w:t>
+      </w:r>
+      <w:r>
         <w:rPr>
           <w:rFonts w:ascii="Arial" w:hAnsi="Arial" w:cs="Arial"/>
           <w:b/>
           <w:bCs/>
-        </w:rPr>
-      </w:pPr>
-      <w:r>
+          <w:sz w:val="28"/>
+          <w:szCs w:val="28"/>
+        </w:rPr>
+        <w:br w:type="page"/>
+      </w:r>
+    </w:p>
+    <w:p>
+      <w:pPr>
+        <w:spacing w:line="240" w:lineRule="auto"/>
+        <w:jc w:val="both"/>
         <w:rPr>
           <w:rFonts w:ascii="Arial" w:hAnsi="Arial" w:cs="Arial"/>
           <w:b/>
           <w:bCs/>
-        </w:rPr>
-        <w:t>5.1 Priorização e Refinamento</w:t>
-      </w:r>
-    </w:p>
-    <w:p>
-      <w:pPr>
-        <w:spacing w:line="240" w:lineRule="auto"/>
-        <w:jc w:val="both"/>
-        <w:rPr>
-          <w:rFonts w:ascii="Arial" w:hAnsi="Arial" w:cs="Arial"/>
-        </w:rPr>
-      </w:pPr>
-      <w:r>
-        <w:rPr>
-          <w:rFonts w:ascii="Arial" w:hAnsi="Arial" w:cs="Arial"/>
-        </w:rPr>
-        <w:t>- Método: MoSCoW para priorização inicial; refinamento em sprints ágeis via User Stories e Casos de Uso.</w:t>
-      </w:r>
-    </w:p>
-    <w:p>
-      <w:pPr>
-        <w:spacing w:line="240" w:lineRule="auto"/>
-        <w:jc w:val="both"/>
-        <w:rPr>
-          <w:rFonts w:ascii="Arial" w:hAnsi="Arial" w:cs="Arial"/>
-        </w:rPr>
-      </w:pPr>
-      <w:r>
-        <w:rPr>
-          <w:rFonts w:ascii="Arial" w:hAnsi="Arial" w:cs="Arial"/>
-        </w:rPr>
-        <w:t>- Rastreabilidade: Matriz de rastreabilidade (a ser anexada) mapeia RF/RNF a user stories, testes e código.</w:t>
-      </w:r>
-    </w:p>
-    <w:p>
-      <w:pPr>
-        <w:spacing w:line="240" w:lineRule="auto"/>
-        <w:jc w:val="both"/>
-        <w:rPr>
-          <w:rFonts w:ascii="Arial" w:hAnsi="Arial" w:cs="Arial"/>
-        </w:rPr>
-      </w:pPr>
-      <w:r>
-        <w:rPr>
-          <w:rFonts w:ascii="Arial" w:hAnsi="Arial" w:cs="Arial"/>
-        </w:rPr>
-        <w:t>- Mudanças: Qualquer alteração requer aprovação via Change Request Form, com impacto analysis (custo, risco).</w:t>
-      </w:r>
-    </w:p>
-    <w:p>
-      <w:pPr>
-        <w:spacing w:line="240" w:lineRule="auto"/>
-        <w:jc w:val="both"/>
-        <w:rPr>
-          <w:rFonts w:ascii="Arial" w:hAnsi="Arial" w:cs="Arial"/>
-        </w:rPr>
-      </w:pPr>
-    </w:p>
-    <w:p>
-      <w:pPr>
-        <w:spacing w:line="240" w:lineRule="auto"/>
-        <w:jc w:val="both"/>
+          <w:sz w:val="28"/>
+          <w:szCs w:val="28"/>
+        </w:rPr>
+      </w:pPr>
+      <w:r>
         <w:rPr>
           <w:rFonts w:ascii="Arial" w:hAnsi="Arial" w:cs="Arial"/>
           <w:b/>
           <w:bCs/>
-        </w:rPr>
-      </w:pPr>
-      <w:r>
+          <w:sz w:val="28"/>
+          <w:szCs w:val="28"/>
+        </w:rPr>
+        <w:lastRenderedPageBreak/>
+        <w:t>5. Gestão e Controle de Requisitos</w:t>
+      </w:r>
+    </w:p>
+    <w:p>
+      <w:pPr>
+        <w:spacing w:line="240" w:lineRule="auto"/>
+        <w:jc w:val="both"/>
+        <w:rPr>
+          <w:rFonts w:ascii="Arial" w:hAnsi="Arial" w:cs="Arial"/>
+        </w:rPr>
+      </w:pPr>
+    </w:p>
+    <w:p>
+      <w:pPr>
+        <w:spacing w:line="240" w:lineRule="auto"/>
+        <w:jc w:val="both"/>
         <w:rPr>
           <w:rFonts w:ascii="Arial" w:hAnsi="Arial" w:cs="Arial"/>
           <w:b/>
           <w:bCs/>
         </w:rPr>
-        <w:t>5.2 Validação e Verificação</w:t>
-      </w:r>
-    </w:p>
-    <w:p>
-      <w:pPr>
-        <w:spacing w:line="240" w:lineRule="auto"/>
-        <w:jc w:val="both"/>
-        <w:rPr>
-          <w:rFonts w:ascii="Arial" w:hAnsi="Arial" w:cs="Arial"/>
-        </w:rPr>
-      </w:pPr>
-      <w:r>
-        <w:rPr>
-          <w:rFonts w:ascii="Arial" w:hAnsi="Arial" w:cs="Arial"/>
-        </w:rPr>
-        <w:t>- Checklist de Validação (baseado no artigo referenciado):</w:t>
-      </w:r>
-    </w:p>
-    <w:p>
-      <w:pPr>
-        <w:spacing w:line="240" w:lineRule="auto"/>
-        <w:jc w:val="both"/>
-        <w:rPr>
-          <w:rFonts w:ascii="Arial" w:hAnsi="Arial" w:cs="Arial"/>
-        </w:rPr>
-      </w:pPr>
-      <w:r>
-        <w:rPr>
-          <w:rFonts w:ascii="Arial" w:hAnsi="Arial" w:cs="Arial"/>
-        </w:rPr>
-        <w:t xml:space="preserve">  1. Requisito é claro e sem ambiguidades? (Sim/Não).</w:t>
-      </w:r>
-    </w:p>
-    <w:p>
-      <w:pPr>
-        <w:spacing w:line="240" w:lineRule="auto"/>
-        <w:jc w:val="both"/>
-        <w:rPr>
-          <w:rFonts w:ascii="Arial" w:hAnsi="Arial" w:cs="Arial"/>
-        </w:rPr>
-      </w:pPr>
-      <w:r>
-        <w:rPr>
-          <w:rFonts w:ascii="Arial" w:hAnsi="Arial" w:cs="Arial"/>
-        </w:rPr>
-        <w:t xml:space="preserve">  2. É mensurável/testável? (Critérios definidos).</w:t>
-      </w:r>
-    </w:p>
-    <w:p>
-      <w:pPr>
-        <w:spacing w:line="240" w:lineRule="auto"/>
-        <w:jc w:val="both"/>
-        <w:rPr>
-          <w:rFonts w:ascii="Arial" w:hAnsi="Arial" w:cs="Arial"/>
-        </w:rPr>
-      </w:pPr>
-      <w:r>
-        <w:rPr>
-          <w:rFonts w:ascii="Arial" w:hAnsi="Arial" w:cs="Arial"/>
-        </w:rPr>
-        <w:t xml:space="preserve">  3. Alinha-se ao escopo? (Sim/Não).</w:t>
-      </w:r>
-    </w:p>
-    <w:p>
-      <w:pPr>
-        <w:spacing w:line="240" w:lineRule="auto"/>
-        <w:jc w:val="both"/>
-        <w:rPr>
-          <w:rFonts w:ascii="Arial" w:hAnsi="Arial" w:cs="Arial"/>
-        </w:rPr>
-      </w:pPr>
-      <w:r>
-        <w:rPr>
-          <w:rFonts w:ascii="Arial" w:hAnsi="Arial" w:cs="Arial"/>
-        </w:rPr>
-        <w:t xml:space="preserve">  4. Priorizado adequadamente? (MoSCoW).</w:t>
-      </w:r>
-    </w:p>
-    <w:p>
-      <w:pPr>
-        <w:spacing w:line="240" w:lineRule="auto"/>
-        <w:jc w:val="both"/>
-        <w:rPr>
-          <w:rFonts w:ascii="Arial" w:hAnsi="Arial" w:cs="Arial"/>
-        </w:rPr>
-      </w:pPr>
-      <w:r>
-        <w:rPr>
-          <w:rFonts w:ascii="Arial" w:hAnsi="Arial" w:cs="Arial"/>
-        </w:rPr>
-        <w:t xml:space="preserve">  5. Rastreado a stakeholders? (Sim/Não).</w:t>
-      </w:r>
-    </w:p>
-    <w:p>
-      <w:pPr>
-        <w:spacing w:line="240" w:lineRule="auto"/>
-        <w:jc w:val="both"/>
-        <w:rPr>
-          <w:rFonts w:ascii="Arial" w:hAnsi="Arial" w:cs="Arial"/>
-        </w:rPr>
-      </w:pPr>
-      <w:r>
-        <w:rPr>
-          <w:rFonts w:ascii="Arial" w:hAnsi="Arial" w:cs="Arial"/>
-        </w:rPr>
-        <w:t>- Revisões: Semanais com equipe; validação final com stakeholders antes de cada sprint.</w:t>
-      </w:r>
-    </w:p>
-    <w:p>
-      <w:pPr>
-        <w:spacing w:line="240" w:lineRule="auto"/>
-        <w:jc w:val="both"/>
-        <w:rPr>
-          <w:rFonts w:ascii="Arial" w:hAnsi="Arial" w:cs="Arial"/>
-        </w:rPr>
-      </w:pPr>
-    </w:p>
-    <w:p>
-      <w:pPr>
-        <w:spacing w:line="240" w:lineRule="auto"/>
-        <w:jc w:val="both"/>
+      </w:pPr>
+      <w:r>
         <w:rPr>
           <w:rFonts w:ascii="Arial" w:hAnsi="Arial" w:cs="Arial"/>
           <w:b/>
           <w:bCs/>
         </w:rPr>
-      </w:pPr>
-      <w:r>
+        <w:t>5.1 Priorização e Refinamento</w:t>
+      </w:r>
+    </w:p>
+    <w:p>
+      <w:pPr>
+        <w:spacing w:line="240" w:lineRule="auto"/>
+        <w:jc w:val="both"/>
+        <w:rPr>
+          <w:rFonts w:ascii="Arial" w:hAnsi="Arial" w:cs="Arial"/>
+        </w:rPr>
+      </w:pPr>
+      <w:r>
+        <w:rPr>
+          <w:rFonts w:ascii="Arial" w:hAnsi="Arial" w:cs="Arial"/>
+        </w:rPr>
+        <w:t>- Método: MoSCoW para priorização inicial; refinamento em sprints ágeis via User Stories e Casos de Uso.</w:t>
+      </w:r>
+    </w:p>
+    <w:p>
+      <w:pPr>
+        <w:spacing w:line="240" w:lineRule="auto"/>
+        <w:jc w:val="both"/>
+        <w:rPr>
+          <w:rFonts w:ascii="Arial" w:hAnsi="Arial" w:cs="Arial"/>
+        </w:rPr>
+      </w:pPr>
+      <w:r>
+        <w:rPr>
+          <w:rFonts w:ascii="Arial" w:hAnsi="Arial" w:cs="Arial"/>
+        </w:rPr>
+        <w:t>- Rastreabilidade: Matriz de rastreabilidade (a ser anexada) mapeia RF/RNF a user stories, testes e código.</w:t>
+      </w:r>
+    </w:p>
+    <w:p>
+      <w:pPr>
+        <w:spacing w:line="240" w:lineRule="auto"/>
+        <w:jc w:val="both"/>
+        <w:rPr>
+          <w:rFonts w:ascii="Arial" w:hAnsi="Arial" w:cs="Arial"/>
+        </w:rPr>
+      </w:pPr>
+      <w:r>
+        <w:rPr>
+          <w:rFonts w:ascii="Arial" w:hAnsi="Arial" w:cs="Arial"/>
+        </w:rPr>
+        <w:t>- Mudanças: Qualquer alteração requer aprovação via Change Request Form, com impacto analysis (custo, risco).</w:t>
+      </w:r>
+    </w:p>
+    <w:p>
+      <w:pPr>
+        <w:spacing w:line="240" w:lineRule="auto"/>
+        <w:jc w:val="both"/>
+        <w:rPr>
+          <w:rFonts w:ascii="Arial" w:hAnsi="Arial" w:cs="Arial"/>
+        </w:rPr>
+      </w:pPr>
+    </w:p>
+    <w:p>
+      <w:pPr>
+        <w:spacing w:line="240" w:lineRule="auto"/>
+        <w:jc w:val="both"/>
         <w:rPr>
           <w:rFonts w:ascii="Arial" w:hAnsi="Arial" w:cs="Arial"/>
           <w:b/>
           <w:bCs/>
         </w:rPr>
-        <w:t>5.3 Versionamento e Colaboração</w:t>
-      </w:r>
-    </w:p>
-    <w:p>
-      <w:pPr>
-        <w:spacing w:line="240" w:lineRule="auto"/>
-        <w:jc w:val="both"/>
-        <w:rPr>
-          <w:rFonts w:ascii="Arial" w:hAnsi="Arial" w:cs="Arial"/>
-        </w:rPr>
-      </w:pPr>
-      <w:r>
-        <w:rPr>
-          <w:rFonts w:ascii="Arial" w:hAnsi="Arial" w:cs="Arial"/>
-        </w:rPr>
-        <w:t xml:space="preserve">- Ferramentas: </w:t>
-      </w:r>
-      <w:r>
-        <w:rPr>
-          <w:rFonts w:ascii="Arial" w:hAnsi="Arial" w:cs="Arial"/>
-          <w:color w:val="EE0000"/>
-        </w:rPr>
-        <w:t>Notion</w:t>
-      </w:r>
-      <w:r>
-        <w:rPr>
-          <w:rFonts w:ascii="Arial" w:hAnsi="Arial" w:cs="Arial"/>
-        </w:rPr>
-        <w:t xml:space="preserve"> para edição colaborativa; Git para versionamento de artefatos relacionados.</w:t>
-      </w:r>
-    </w:p>
-    <w:p>
-      <w:pPr>
-        <w:spacing w:line="240" w:lineRule="auto"/>
-        <w:jc w:val="both"/>
-        <w:rPr>
-          <w:rFonts w:ascii="Arial" w:hAnsi="Arial" w:cs="Arial"/>
-        </w:rPr>
-      </w:pPr>
-      <w:r>
-        <w:rPr>
-          <w:rFonts w:ascii="Arial" w:hAnsi="Arial" w:cs="Arial"/>
-        </w:rPr>
-        <w:t>- Auditoria: Logs de mudanças no histórico acima.</w:t>
-      </w:r>
-    </w:p>
-    <w:p>
-      <w:pPr>
-        <w:spacing w:line="240" w:lineRule="auto"/>
-        <w:jc w:val="both"/>
-        <w:rPr>
-          <w:rFonts w:ascii="Arial" w:hAnsi="Arial" w:cs="Arial"/>
-        </w:rPr>
-      </w:pPr>
-    </w:p>
-    <w:p>
-      <w:pPr>
-        <w:spacing w:line="240" w:lineRule="auto"/>
-        <w:jc w:val="both"/>
+      </w:pPr>
+      <w:r>
         <w:rPr>
           <w:rFonts w:ascii="Arial" w:hAnsi="Arial" w:cs="Arial"/>
           <w:b/>
           <w:bCs/>
         </w:rPr>
-      </w:pPr>
-      <w:r>
+        <w:t>5.2 Validação e Verificação</w:t>
+      </w:r>
+    </w:p>
+    <w:p>
+      <w:pPr>
+        <w:spacing w:line="240" w:lineRule="auto"/>
+        <w:jc w:val="both"/>
+        <w:rPr>
+          <w:rFonts w:ascii="Arial" w:hAnsi="Arial" w:cs="Arial"/>
+        </w:rPr>
+      </w:pPr>
+      <w:r>
+        <w:rPr>
+          <w:rFonts w:ascii="Arial" w:hAnsi="Arial" w:cs="Arial"/>
+        </w:rPr>
+        <w:t>- Checklist de Validação (baseado no artigo referenciado):</w:t>
+      </w:r>
+    </w:p>
+    <w:p>
+      <w:pPr>
+        <w:spacing w:line="240" w:lineRule="auto"/>
+        <w:jc w:val="both"/>
+        <w:rPr>
+          <w:rFonts w:ascii="Arial" w:hAnsi="Arial" w:cs="Arial"/>
+        </w:rPr>
+      </w:pPr>
+      <w:r>
+        <w:rPr>
+          <w:rFonts w:ascii="Arial" w:hAnsi="Arial" w:cs="Arial"/>
+        </w:rPr>
+        <w:t xml:space="preserve">  1. Requisito é claro e sem ambiguidades? (Sim/Não).</w:t>
+      </w:r>
+    </w:p>
+    <w:p>
+      <w:pPr>
+        <w:spacing w:line="240" w:lineRule="auto"/>
+        <w:jc w:val="both"/>
+        <w:rPr>
+          <w:rFonts w:ascii="Arial" w:hAnsi="Arial" w:cs="Arial"/>
+        </w:rPr>
+      </w:pPr>
+      <w:r>
+        <w:rPr>
+          <w:rFonts w:ascii="Arial" w:hAnsi="Arial" w:cs="Arial"/>
+        </w:rPr>
+        <w:t xml:space="preserve">  2. É mensurável/testável? (Critérios definidos).</w:t>
+      </w:r>
+    </w:p>
+    <w:p>
+      <w:pPr>
+        <w:spacing w:line="240" w:lineRule="auto"/>
+        <w:jc w:val="both"/>
+        <w:rPr>
+          <w:rFonts w:ascii="Arial" w:hAnsi="Arial" w:cs="Arial"/>
+        </w:rPr>
+      </w:pPr>
+      <w:r>
+        <w:rPr>
+          <w:rFonts w:ascii="Arial" w:hAnsi="Arial" w:cs="Arial"/>
+        </w:rPr>
+        <w:t xml:space="preserve">  3. Alinha-se ao escopo? (Sim/Não).</w:t>
+      </w:r>
+    </w:p>
+    <w:p>
+      <w:pPr>
+        <w:spacing w:line="240" w:lineRule="auto"/>
+        <w:jc w:val="both"/>
+        <w:rPr>
+          <w:rFonts w:ascii="Arial" w:hAnsi="Arial" w:cs="Arial"/>
+        </w:rPr>
+      </w:pPr>
+      <w:r>
+        <w:rPr>
+          <w:rFonts w:ascii="Arial" w:hAnsi="Arial" w:cs="Arial"/>
+        </w:rPr>
+        <w:t xml:space="preserve">  4. Priorizado adequadamente? (MoSCoW).</w:t>
+      </w:r>
+    </w:p>
+    <w:p>
+      <w:pPr>
+        <w:spacing w:line="240" w:lineRule="auto"/>
+        <w:jc w:val="both"/>
+        <w:rPr>
+          <w:rFonts w:ascii="Arial" w:hAnsi="Arial" w:cs="Arial"/>
+        </w:rPr>
+      </w:pPr>
+      <w:r>
+        <w:rPr>
+          <w:rFonts w:ascii="Arial" w:hAnsi="Arial" w:cs="Arial"/>
+        </w:rPr>
+        <w:t xml:space="preserve">  5. Rastreado a stakeholders? (Sim/Não).</w:t>
+      </w:r>
+    </w:p>
+    <w:p>
+      <w:pPr>
+        <w:spacing w:line="240" w:lineRule="auto"/>
+        <w:jc w:val="both"/>
+        <w:rPr>
+          <w:rFonts w:ascii="Arial" w:hAnsi="Arial" w:cs="Arial"/>
+        </w:rPr>
+      </w:pPr>
+      <w:r>
+        <w:rPr>
+          <w:rFonts w:ascii="Arial" w:hAnsi="Arial" w:cs="Arial"/>
+        </w:rPr>
+        <w:t>- Revisões: Semanais com equipe; validação final com stakeholders antes de cada sprint.</w:t>
+      </w:r>
+    </w:p>
+    <w:p>
+      <w:pPr>
+        <w:spacing w:line="240" w:lineRule="auto"/>
+        <w:jc w:val="both"/>
+        <w:rPr>
+          <w:rFonts w:ascii="Arial" w:hAnsi="Arial" w:cs="Arial"/>
+        </w:rPr>
+      </w:pPr>
+    </w:p>
+    <w:p>
+      <w:pPr>
+        <w:spacing w:line="240" w:lineRule="auto"/>
+        <w:jc w:val="both"/>
         <w:rPr>
           <w:rFonts w:ascii="Arial" w:hAnsi="Arial" w:cs="Arial"/>
           <w:b/>
           <w:bCs/>
         </w:rPr>
+      </w:pPr>
+      <w:r>
+        <w:rPr>
+          <w:rFonts w:ascii="Arial" w:hAnsi="Arial" w:cs="Arial"/>
+          <w:b/>
+          <w:bCs/>
+        </w:rPr>
+        <w:t>5.3 Versionamento e Colaboração</w:t>
+      </w:r>
+    </w:p>
+    <w:p>
+      <w:pPr>
+        <w:spacing w:line="240" w:lineRule="auto"/>
+        <w:jc w:val="both"/>
+        <w:rPr>
+          <w:rFonts w:ascii="Arial" w:hAnsi="Arial" w:cs="Arial"/>
+        </w:rPr>
+      </w:pPr>
+      <w:r>
+        <w:rPr>
+          <w:rFonts w:ascii="Arial" w:hAnsi="Arial" w:cs="Arial"/>
+        </w:rPr>
+        <w:t xml:space="preserve">- Ferramentas: </w:t>
+      </w:r>
+      <w:r>
+        <w:rPr>
+          <w:rFonts w:ascii="Arial" w:hAnsi="Arial" w:cs="Arial"/>
+          <w:color w:val="EE0000"/>
+        </w:rPr>
+        <w:t>Notion</w:t>
+      </w:r>
+      <w:r>
+        <w:rPr>
+          <w:rFonts w:ascii="Arial" w:hAnsi="Arial" w:cs="Arial"/>
+        </w:rPr>
+        <w:t xml:space="preserve"> para edição colaborativa; Git para versionamento de artefatos relacionados.</w:t>
+      </w:r>
+    </w:p>
+    <w:p>
+      <w:pPr>
+        <w:spacing w:line="240" w:lineRule="auto"/>
+        <w:jc w:val="both"/>
+        <w:rPr>
+          <w:rFonts w:ascii="Arial" w:hAnsi="Arial" w:cs="Arial"/>
+        </w:rPr>
+      </w:pPr>
+      <w:r>
+        <w:rPr>
+          <w:rFonts w:ascii="Arial" w:hAnsi="Arial" w:cs="Arial"/>
+        </w:rPr>
+        <w:t>- Auditoria: Logs de mudanças no histórico acima.</w:t>
+      </w:r>
+    </w:p>
+    <w:p>
+      <w:pPr>
+        <w:spacing w:line="240" w:lineRule="auto"/>
+        <w:jc w:val="both"/>
+        <w:rPr>
+          <w:rFonts w:ascii="Arial" w:hAnsi="Arial" w:cs="Arial"/>
+        </w:rPr>
+      </w:pPr>
+    </w:p>
+    <w:p>
+      <w:pPr>
+        <w:spacing w:line="240" w:lineRule="auto"/>
+        <w:jc w:val="both"/>
+        <w:rPr>
+          <w:rFonts w:ascii="Arial" w:hAnsi="Arial" w:cs="Arial"/>
+          <w:b/>
+          <w:bCs/>
+        </w:rPr>
+      </w:pPr>
+      <w:r>
+        <w:rPr>
+          <w:rFonts w:ascii="Arial" w:hAnsi="Arial" w:cs="Arial"/>
+          <w:b/>
+          <w:bCs/>
+        </w:rPr>
         <w:t xml:space="preserve"> Apêndice A: Checklist para Validação de Requisitos</w:t>
       </w:r>
     </w:p>
@@ -4655,6 +4689,7 @@
         <w:rPr>
           <w:rFonts w:ascii="Arial" w:hAnsi="Arial" w:cs="Arial"/>
         </w:rPr>
+        <w:lastRenderedPageBreak/>
         <w:t xml:space="preserve">Este documento pode ser expandido com diagramas UML (ex.: casos de uso) ou priorização detalhada. Para discutir arquitetura técnica, como </w:t>
       </w:r>
       <w:r>
@@ -5918,4 +5953,16 @@
     </a:ext>
   </a:extLst>
 </a:theme>
+</file>
+
+<file path=customXml/item1.xml><?xml version="1.0" encoding="utf-8"?>
+<b:Sources xmlns:b="http://schemas.openxmlformats.org/officeDocument/2006/bibliography" xmlns="http://schemas.openxmlformats.org/officeDocument/2006/bibliography" SelectedStyle="\APASixthEditionOfficeOnline.xsl" StyleName="APA" Version="6"/>
+</file>
+
+<file path=customXml/itemProps1.xml><?xml version="1.0" encoding="utf-8"?>
+<ds:datastoreItem xmlns:ds="http://schemas.openxmlformats.org/officeDocument/2006/customXml" ds:itemID="{92588EEA-E96D-4B4A-9347-D721493F6FF7}">
+  <ds:schemaRefs>
+    <ds:schemaRef ds:uri="http://schemas.openxmlformats.org/officeDocument/2006/bibliography"/>
+  </ds:schemaRefs>
+</ds:datastoreItem>
 </file>
</xml_diff>